<commit_message>
Altro pezzo di traduzione
</commit_message>
<xml_diff>
--- a/Docs/Specifiche - Inglese.docx
+++ b/Docs/Specifiche - Inglese.docx
@@ -70,8 +70,6 @@
       <w:r>
         <w:t>In this project we will implement:</w:t>
       </w:r>
-      <w:bookmarkStart w:id="0" w:name="_GoBack"/>
-      <w:bookmarkEnd w:id="0"/>
     </w:p>
     <w:p>
       <w:pPr>
@@ -131,7 +129,13 @@
         <w:rPr>
           <w:lang w:val="it-IT"/>
         </w:rPr>
-        <w:t>IMPLEMENTAZIONE</w:t>
+        <w:t>IMPLEME</w:t>
+      </w:r>
+      <w:r>
+        <w:rPr>
+          <w:lang w:val="it-IT"/>
+        </w:rPr>
+        <w:t>NTATION</w:t>
       </w:r>
     </w:p>
     <w:p>
@@ -194,7 +198,13 @@
         <w:rPr>
           <w:lang w:val="it-IT"/>
         </w:rPr>
-        <w:t>ASSUNZIONI</w:t>
+        <w:t>ASSU</w:t>
+      </w:r>
+      <w:r>
+        <w:rPr>
+          <w:lang w:val="it-IT"/>
+        </w:rPr>
+        <w:t>MPTION</w:t>
       </w:r>
     </w:p>
     <w:p>
@@ -204,15 +214,21 @@
           <w:ilvl w:val="0"/>
           <w:numId w:val="2"/>
         </w:numPr>
-        <w:rPr>
-          <w:lang w:val="it-IT"/>
-        </w:rPr>
-      </w:pPr>
-      <w:r>
-        <w:rPr>
-          <w:lang w:val="it-IT"/>
-        </w:rPr>
-        <w:t>Prima parte del paper, in cui si stabilisce il cambio di indirizzo del server da D a D’, non implementato.</w:t>
+      </w:pPr>
+      <w:r>
+        <w:t xml:space="preserve">First part of the paper, which establishes the change of server address from D to D ', </w:t>
+      </w:r>
+      <w:r>
+        <w:t xml:space="preserve">will </w:t>
+      </w:r>
+      <w:r>
+        <w:t xml:space="preserve">not </w:t>
+      </w:r>
+      <w:r>
+        <w:t xml:space="preserve">be </w:t>
+      </w:r>
+      <w:r>
+        <w:t>implemented.</w:t>
       </w:r>
     </w:p>
     <w:p>
@@ -222,15 +238,17 @@
           <w:ilvl w:val="0"/>
           <w:numId w:val="2"/>
         </w:numPr>
-        <w:rPr>
-          <w:lang w:val="it-IT"/>
-        </w:rPr>
-      </w:pPr>
-      <w:r>
-        <w:rPr>
-          <w:lang w:val="it-IT"/>
-        </w:rPr>
-        <w:t>Numero degli indirizzi IP: predefinito e sufficiente per lo scopo del progetto. Il nostro progetto prevede la gestione del numero di indirizzi IP tramite lista circolare per l’assegnazione.</w:t>
+      </w:pPr>
+      <w:r>
+        <w:t xml:space="preserve">Number of IP addresses: predefined and </w:t>
+      </w:r>
+      <w:proofErr w:type="gramStart"/>
+      <w:r>
+        <w:t>sufficient</w:t>
+      </w:r>
+      <w:proofErr w:type="gramEnd"/>
+      <w:r>
+        <w:t xml:space="preserve"> for the purpose of the project. Our project involves the management of the number of IP addresses via a circular list for assignment.</w:t>
       </w:r>
     </w:p>
     <w:p>
@@ -240,15 +258,20 @@
           <w:ilvl w:val="0"/>
           <w:numId w:val="2"/>
         </w:numPr>
-        <w:rPr>
-          <w:lang w:val="it-IT"/>
-        </w:rPr>
-      </w:pPr>
-      <w:r>
-        <w:rPr>
-          <w:lang w:val="it-IT"/>
-        </w:rPr>
-        <w:t xml:space="preserve">Il nostro progetto prevede di definire un pool di indirizzi per </w:t>
+      </w:pPr>
+      <w:r>
+        <w:t xml:space="preserve">Our project </w:t>
+      </w:r>
+      <w:r>
+        <w:t xml:space="preserve">plans to </w:t>
+      </w:r>
+      <w:proofErr w:type="gramStart"/>
+      <w:r>
+        <w:t>define  a</w:t>
+      </w:r>
+      <w:proofErr w:type="gramEnd"/>
+      <w:r>
+        <w:t xml:space="preserve"> pool of addresses for …</w:t>
       </w:r>
       <w:r>
         <w:rPr>
@@ -256,9 +279,8 @@
           <w:color w:val="000000" w:themeColor="text1"/>
           <w:highlight w:val="yellow"/>
           <w:u w:val="single"/>
-          <w:lang w:val="it-IT"/>
-        </w:rPr>
-        <w:t>…????</w:t>
+        </w:rPr>
+        <w:t>???</w:t>
       </w:r>
       <w:r>
         <w:rPr>
@@ -266,7 +288,6 @@
           <w:color w:val="000000" w:themeColor="text1"/>
           <w:highlight w:val="yellow"/>
           <w:u w:val="single"/>
-          <w:lang w:val="it-IT"/>
         </w:rPr>
         <w:t>*</w:t>
       </w:r>
@@ -278,65 +299,17 @@
           <w:ilvl w:val="0"/>
           <w:numId w:val="2"/>
         </w:numPr>
-        <w:rPr>
-          <w:lang w:val="it-IT"/>
-        </w:rPr>
-      </w:pPr>
-      <w:r>
-        <w:rPr>
-          <w:lang w:val="it-IT"/>
-        </w:rPr>
-        <w:t xml:space="preserve">Il nostro progetto prevede di definire </w:t>
-      </w:r>
-      <w:r>
-        <w:rPr>
-          <w:lang w:val="it-IT"/>
-        </w:rPr>
-        <w:t>un s</w:t>
-      </w:r>
-      <w:r>
-        <w:rPr>
-          <w:lang w:val="it-IT"/>
-        </w:rPr>
-        <w:t xml:space="preserve">ervizio </w:t>
-      </w:r>
-      <w:r>
-        <w:rPr>
-          <w:lang w:val="it-IT"/>
-        </w:rPr>
-        <w:t xml:space="preserve">di </w:t>
-      </w:r>
-      <w:proofErr w:type="spellStart"/>
-      <w:r>
-        <w:rPr>
-          <w:lang w:val="it-IT"/>
-        </w:rPr>
+      </w:pPr>
+      <w:r>
+        <w:t xml:space="preserve">Our project plans to define a </w:t>
+      </w:r>
+      <w:proofErr w:type="spellStart"/>
+      <w:r>
         <w:t>reCAPTCHA</w:t>
       </w:r>
       <w:proofErr w:type="spellEnd"/>
       <w:r>
-        <w:rPr>
-          <w:lang w:val="it-IT"/>
-        </w:rPr>
-        <w:t>: inserire</w:t>
-      </w:r>
-      <w:r>
-        <w:rPr>
-          <w:lang w:val="it-IT"/>
-        </w:rPr>
-        <w:t>mo</w:t>
-      </w:r>
-      <w:r>
-        <w:rPr>
-          <w:lang w:val="it-IT"/>
-        </w:rPr>
-        <w:t xml:space="preserve"> un equivalente </w:t>
-      </w:r>
-      <w:r>
-        <w:rPr>
-          <w:lang w:val="it-IT"/>
-        </w:rPr>
-        <w:t>implementato da noi*</w:t>
+        <w:t xml:space="preserve"> service: we will insert an equivalent implemented by us *</w:t>
       </w:r>
     </w:p>
     <w:p>
@@ -346,15 +319,16 @@
           <w:ilvl w:val="0"/>
           <w:numId w:val="2"/>
         </w:numPr>
-        <w:rPr>
-          <w:lang w:val="it-IT"/>
-        </w:rPr>
-      </w:pPr>
-      <w:r>
-        <w:rPr>
-          <w:lang w:val="it-IT"/>
-        </w:rPr>
-        <w:t xml:space="preserve">Gestione di ARP: </w:t>
+      </w:pPr>
+      <w:bookmarkStart w:id="0" w:name="_GoBack"/>
+      <w:bookmarkEnd w:id="0"/>
+      <w:proofErr w:type="spellStart"/>
+      <w:r>
+        <w:t>Gestione</w:t>
+      </w:r>
+      <w:proofErr w:type="spellEnd"/>
+      <w:r>
+        <w:t xml:space="preserve"> di ARP: </w:t>
       </w:r>
     </w:p>
     <w:p>
@@ -429,6 +403,7 @@
         <w:rPr>
           <w:lang w:val="it-IT"/>
         </w:rPr>
+        <w:lastRenderedPageBreak/>
         <w:t>Gestione della DELETE:</w:t>
       </w:r>
       <w:r>
@@ -586,7 +561,13 @@
         <w:rPr>
           <w:lang w:val="it-IT"/>
         </w:rPr>
-        <w:t>PARAMETRI</w:t>
+        <w:t>PARAM</w:t>
+      </w:r>
+      <w:r>
+        <w:rPr>
+          <w:lang w:val="it-IT"/>
+        </w:rPr>
+        <w:t>TERS</w:t>
       </w:r>
     </w:p>
     <w:p>
@@ -825,7 +806,13 @@
         <w:rPr>
           <w:lang w:val="it-IT"/>
         </w:rPr>
-        <w:t>SISTEMA DI TESTING</w:t>
+        <w:t>TESTING</w:t>
+      </w:r>
+      <w:r>
+        <w:rPr>
+          <w:lang w:val="it-IT"/>
+        </w:rPr>
+        <w:t xml:space="preserve"> SYSTEM</w:t>
       </w:r>
     </w:p>
     <w:p>
@@ -866,7 +853,13 @@
         <w:rPr>
           <w:lang w:val="it-IT"/>
         </w:rPr>
-        <w:t>DOCUMENTAZIONE FINALE</w:t>
+        <w:t>FINAL</w:t>
+      </w:r>
+      <w:r>
+        <w:rPr>
+          <w:lang w:val="it-IT"/>
+        </w:rPr>
+        <w:t xml:space="preserve"> DOCUMENTATION AND REPORTING</w:t>
       </w:r>
     </w:p>
     <w:p>
@@ -4034,7 +4027,7 @@
 </file>
 
 <file path=customXml/itemProps1.xml><?xml version="1.0" encoding="utf-8"?>
-<ds:datastoreItem xmlns:ds="http://schemas.openxmlformats.org/officeDocument/2006/customXml" ds:itemID="{181FE2CD-AC19-466E-A1F1-7E035EB7C69C}">
+<ds:datastoreItem xmlns:ds="http://schemas.openxmlformats.org/officeDocument/2006/customXml" ds:itemID="{5DE8B7E9-189B-40DA-A9D2-E0A4A6D52628}">
   <ds:schemaRefs>
     <ds:schemaRef ds:uri="http://schemas.openxmlformats.org/officeDocument/2006/bibliography"/>
   </ds:schemaRefs>

</xml_diff>

<commit_message>
requirements docs: add testing chapter
</commit_message>
<xml_diff>
--- a/Docs/Specifiche - Inglese.docx
+++ b/Docs/Specifiche - Inglese.docx
@@ -23,21 +23,8 @@
     </w:p>
     <w:p/>
     <w:p>
-      <w:pPr>
-        <w:rPr>
-          <w:u w:val="single"/>
-        </w:rPr>
-      </w:pPr>
-      <w:r>
-        <w:t xml:space="preserve">In this project we will create </w:t>
-      </w:r>
-      <w:proofErr w:type="gramStart"/>
-      <w:r>
-        <w:t>a</w:t>
-      </w:r>
-      <w:proofErr w:type="gramEnd"/>
-      <w:r>
-        <w:t xml:space="preserve"> </w:t>
+      <w:r>
+        <w:t xml:space="preserve">In this project we will create a </w:t>
       </w:r>
       <w:r>
         <w:t xml:space="preserve">SDN </w:t>
@@ -65,6 +52,27 @@
       <w:r>
         <w:t>b server can notify the begin of a DDoS attack; the controller will create an address change mechanism from D to D’.</w:t>
       </w:r>
+    </w:p>
+    <w:p>
+      <w:pPr>
+        <w:pStyle w:val="Titolo2"/>
+        <w:rPr>
+          <w:lang w:val="it-IT"/>
+        </w:rPr>
+      </w:pPr>
+      <w:r>
+        <w:rPr>
+          <w:lang w:val="it-IT"/>
+        </w:rPr>
+        <w:t>IMPLEMENTATION</w:t>
+      </w:r>
+    </w:p>
+    <w:p>
+      <w:pPr>
+        <w:rPr>
+          <w:lang w:val="it-IT"/>
+        </w:rPr>
+      </w:pPr>
     </w:p>
     <w:p>
       <w:r>
@@ -120,49 +128,141 @@
     </w:p>
     <w:p>
       <w:pPr>
+        <w:rPr>
+          <w:lang w:val="it-IT"/>
+        </w:rPr>
+      </w:pPr>
+      <w:proofErr w:type="spellStart"/>
+      <w:r>
+        <w:rPr>
+          <w:lang w:val="it-IT"/>
+        </w:rPr>
+        <w:t>We</w:t>
+      </w:r>
+      <w:proofErr w:type="spellEnd"/>
+      <w:r>
+        <w:rPr>
+          <w:lang w:val="it-IT"/>
+        </w:rPr>
+        <w:t xml:space="preserve"> </w:t>
+      </w:r>
+      <w:proofErr w:type="spellStart"/>
+      <w:r>
+        <w:rPr>
+          <w:lang w:val="it-IT"/>
+        </w:rPr>
+        <w:t>will</w:t>
+      </w:r>
+      <w:proofErr w:type="spellEnd"/>
+      <w:r>
+        <w:rPr>
+          <w:lang w:val="it-IT"/>
+        </w:rPr>
+        <w:t xml:space="preserve"> </w:t>
+      </w:r>
+      <w:proofErr w:type="spellStart"/>
+      <w:r>
+        <w:rPr>
+          <w:lang w:val="it-IT"/>
+        </w:rPr>
+        <w:t>implement</w:t>
+      </w:r>
+      <w:proofErr w:type="spellEnd"/>
+      <w:r>
+        <w:rPr>
+          <w:lang w:val="it-IT"/>
+        </w:rPr>
+        <w:t xml:space="preserve"> a </w:t>
+      </w:r>
+      <w:proofErr w:type="spellStart"/>
+      <w:r>
+        <w:rPr>
+          <w:lang w:val="it-IT"/>
+        </w:rPr>
+        <w:t>module</w:t>
+      </w:r>
+      <w:proofErr w:type="spellEnd"/>
+      <w:r>
+        <w:rPr>
+          <w:lang w:val="it-IT"/>
+        </w:rPr>
+        <w:t xml:space="preserve"> inside ddosdefence-floodlight-controller/src/main/java/net/floodlightcontroller/ddosdefence </w:t>
+      </w:r>
+      <w:proofErr w:type="spellStart"/>
+      <w:r>
+        <w:rPr>
+          <w:lang w:val="it-IT"/>
+        </w:rPr>
+        <w:t>here</w:t>
+      </w:r>
+      <w:proofErr w:type="spellEnd"/>
+      <w:r>
+        <w:rPr>
+          <w:lang w:val="it-IT"/>
+        </w:rPr>
+        <w:t xml:space="preserve">, </w:t>
+      </w:r>
+      <w:proofErr w:type="spellStart"/>
+      <w:r>
+        <w:rPr>
+          <w:lang w:val="it-IT"/>
+        </w:rPr>
+        <w:t>there</w:t>
+      </w:r>
+      <w:proofErr w:type="spellEnd"/>
+      <w:r>
+        <w:rPr>
+          <w:lang w:val="it-IT"/>
+        </w:rPr>
+        <w:t xml:space="preserve"> </w:t>
+      </w:r>
+      <w:proofErr w:type="spellStart"/>
+      <w:r>
+        <w:rPr>
+          <w:lang w:val="it-IT"/>
+        </w:rPr>
+        <w:t>will</w:t>
+      </w:r>
+      <w:proofErr w:type="spellEnd"/>
+      <w:r>
+        <w:rPr>
+          <w:lang w:val="it-IT"/>
+        </w:rPr>
+        <w:t xml:space="preserve"> be </w:t>
+      </w:r>
+      <w:proofErr w:type="spellStart"/>
+      <w:r>
+        <w:rPr>
+          <w:lang w:val="it-IT"/>
+        </w:rPr>
+        <w:t>tree</w:t>
+      </w:r>
+      <w:proofErr w:type="spellEnd"/>
+      <w:r>
+        <w:rPr>
+          <w:lang w:val="it-IT"/>
+        </w:rPr>
+        <w:t xml:space="preserve"> file: DDoS</w:t>
+      </w:r>
+      <w:r>
+        <w:rPr>
+          <w:lang w:val="it-IT"/>
+        </w:rPr>
+        <w:t>Defence.java, EnableDefenceResource.java IDDoSDefenceREST.java.</w:t>
+      </w:r>
+    </w:p>
+    <w:p>
+      <w:pPr>
         <w:pStyle w:val="Titolo2"/>
-        <w:rPr>
-          <w:lang w:val="it-IT"/>
-        </w:rPr>
-      </w:pPr>
-      <w:r>
-        <w:rPr>
-          <w:lang w:val="it-IT"/>
-        </w:rPr>
-        <w:t>IMPLEME</w:t>
-      </w:r>
-      <w:r>
-        <w:rPr>
-          <w:lang w:val="it-IT"/>
-        </w:rPr>
-        <w:t>NTATION</w:t>
-      </w:r>
-    </w:p>
-    <w:p>
-      <w:r>
-        <w:t xml:space="preserve">We will implement a module inside </w:t>
-      </w:r>
-      <w:r>
-        <w:t>ddosdefence-floodlight-controller/src/main/java/net/floodlig</w:t>
-      </w:r>
-      <w:r>
-        <w:t>htcontroller/ddosdefence here, there will be tree file: DDoS</w:t>
-      </w:r>
-      <w:r>
-        <w:t>Defence.java, EnableDefenceResource.java IDDoSDefenceREST.java.</w:t>
-      </w:r>
-      <w:bookmarkStart w:id="0" w:name="_GoBack"/>
-      <w:bookmarkEnd w:id="0"/>
-    </w:p>
-    <w:p>
-      <w:pPr>
-        <w:pStyle w:val="Titolo2"/>
       </w:pPr>
       <w:r>
         <w:t>ASSU</w:t>
       </w:r>
       <w:r>
         <w:t>MPTION</w:t>
+      </w:r>
+      <w:r>
+        <w:t>S</w:t>
       </w:r>
     </w:p>
     <w:p>
@@ -198,15 +298,7 @@
         </w:numPr>
       </w:pPr>
       <w:r>
-        <w:t xml:space="preserve">Number of IP addresses: predefined and </w:t>
-      </w:r>
-      <w:proofErr w:type="gramStart"/>
-      <w:r>
-        <w:t>sufficient</w:t>
-      </w:r>
-      <w:proofErr w:type="gramEnd"/>
-      <w:r>
-        <w:t xml:space="preserve"> for the purpose of the project. Our project involves the management of the number of IP addresses via a circular list for assignment.</w:t>
+        <w:t>Number of IP addresses: predefined and sufficient for the purpose of the project. Our project involves the management of the number of IP addresses via a circular list for assignment.</w:t>
       </w:r>
       <w:r>
         <w:t xml:space="preserve">  </w:t>
@@ -240,13 +332,17 @@
           <w:numId w:val="2"/>
         </w:numPr>
       </w:pPr>
-      <w:proofErr w:type="spellStart"/>
-      <w:r>
-        <w:t>Gestione</w:t>
-      </w:r>
-      <w:proofErr w:type="spellEnd"/>
-      <w:r>
-        <w:t xml:space="preserve"> di ARP: </w:t>
+      <w:r>
+        <w:t>ARP</w:t>
+      </w:r>
+      <w:r>
+        <w:t xml:space="preserve"> </w:t>
+      </w:r>
+      <w:r>
+        <w:t>Handling</w:t>
+      </w:r>
+      <w:r>
+        <w:t xml:space="preserve"> </w:t>
       </w:r>
     </w:p>
     <w:p>
@@ -270,6 +366,7 @@
         </w:numPr>
       </w:pPr>
       <w:r>
+        <w:lastRenderedPageBreak/>
         <w:t xml:space="preserve">This </w:t>
       </w:r>
       <w:proofErr w:type="spellStart"/>
@@ -308,10 +405,7 @@
         <w:t>*</w:t>
       </w:r>
       <w:r>
-        <w:t xml:space="preserve"> </w:t>
-      </w:r>
-      <w:r>
-        <w:t>Assumptions are optional and will be implemented according to the difficulties we will encounter in the project</w:t>
+        <w:t xml:space="preserve"> Assumptions are optional and will be implemented according to the difficulties we will encounter in the project</w:t>
       </w:r>
     </w:p>
     <w:p/>
@@ -347,14 +441,12 @@
           <w:lang w:val="it-IT"/>
         </w:rPr>
       </w:pPr>
-      <w:proofErr w:type="gramStart"/>
       <w:r>
         <w:rPr>
           <w:lang w:val="it-IT"/>
         </w:rPr>
         <w:t>Timeout ?</w:t>
       </w:r>
-      <w:proofErr w:type="gramEnd"/>
     </w:p>
     <w:p>
       <w:pPr>
@@ -457,11 +549,19 @@
         </w:rPr>
         <w:t xml:space="preserve">n = </w:t>
       </w:r>
-      <w:r>
-        <w:rPr>
-          <w:lang w:val="it-IT"/>
-        </w:rPr>
-        <w:t xml:space="preserve">number of </w:t>
+      <w:proofErr w:type="spellStart"/>
+      <w:r>
+        <w:rPr>
+          <w:lang w:val="it-IT"/>
+        </w:rPr>
+        <w:t>number</w:t>
+      </w:r>
+      <w:proofErr w:type="spellEnd"/>
+      <w:r>
+        <w:rPr>
+          <w:lang w:val="it-IT"/>
+        </w:rPr>
+        <w:t xml:space="preserve"> of </w:t>
       </w:r>
       <w:proofErr w:type="spellStart"/>
       <w:r>
@@ -493,20 +593,27 @@
         <w:rPr>
           <w:lang w:val="it-IT"/>
         </w:rPr>
-        <w:t>k = num</w:t>
-      </w:r>
-      <w:r>
-        <w:rPr>
-          <w:lang w:val="it-IT"/>
-        </w:rPr>
-        <w:t xml:space="preserve">ber </w:t>
-      </w:r>
-      <w:proofErr w:type="gramStart"/>
-      <w:r>
-        <w:rPr>
-          <w:lang w:val="it-IT"/>
-        </w:rPr>
-        <w:t xml:space="preserve">of </w:t>
+        <w:t xml:space="preserve">k = </w:t>
+      </w:r>
+      <w:proofErr w:type="spellStart"/>
+      <w:r>
+        <w:rPr>
+          <w:lang w:val="it-IT"/>
+        </w:rPr>
+        <w:t>num</w:t>
+      </w:r>
+      <w:r>
+        <w:rPr>
+          <w:lang w:val="it-IT"/>
+        </w:rPr>
+        <w:t>ber</w:t>
+      </w:r>
+      <w:proofErr w:type="spellEnd"/>
+      <w:r>
+        <w:rPr>
+          <w:lang w:val="it-IT"/>
+        </w:rPr>
+        <w:t xml:space="preserve"> of </w:t>
       </w:r>
       <w:r>
         <w:rPr>
@@ -522,7 +629,6 @@
         <w:t>bots</w:t>
       </w:r>
       <w:proofErr w:type="spellEnd"/>
-      <w:proofErr w:type="gramEnd"/>
     </w:p>
     <w:p>
       <w:pPr>
@@ -622,43 +728,356 @@
       </w:r>
     </w:p>
     <w:p>
-      <w:pPr>
-        <w:pStyle w:val="Titolo2"/>
-        <w:rPr>
-          <w:rFonts w:asciiTheme="minorHAnsi" w:eastAsiaTheme="minorEastAsia" w:hAnsiTheme="minorHAnsi" w:cstheme="minorBidi"/>
-          <w:color w:val="auto"/>
-          <w:sz w:val="22"/>
-          <w:szCs w:val="22"/>
-        </w:rPr>
-      </w:pPr>
-      <w:r>
-        <w:rPr>
-          <w:rFonts w:asciiTheme="minorHAnsi" w:eastAsiaTheme="minorEastAsia" w:hAnsiTheme="minorHAnsi" w:cstheme="minorBidi"/>
-          <w:color w:val="auto"/>
-          <w:sz w:val="22"/>
-          <w:szCs w:val="22"/>
-        </w:rPr>
-        <w:t xml:space="preserve">Our module will be tested through a script that we will produce that emulates the client and server. The architecture chosen for testing is </w:t>
-      </w:r>
-      <w:proofErr w:type="spellStart"/>
-      <w:r>
-        <w:rPr>
-          <w:rFonts w:asciiTheme="minorHAnsi" w:eastAsiaTheme="minorEastAsia" w:hAnsiTheme="minorHAnsi" w:cstheme="minorBidi"/>
-          <w:color w:val="auto"/>
-          <w:sz w:val="22"/>
-          <w:szCs w:val="22"/>
-        </w:rPr>
+      <w:r>
+        <w:t xml:space="preserve">Our module will be tested </w:t>
+      </w:r>
+      <w:r>
+        <w:t>using a set of scripts</w:t>
+      </w:r>
+      <w:r>
+        <w:t xml:space="preserve"> that we will produce</w:t>
+      </w:r>
+      <w:r>
+        <w:t>,</w:t>
+      </w:r>
+      <w:r>
+        <w:t xml:space="preserve"> that emulates the client and server. </w:t>
+      </w:r>
+      <w:proofErr w:type="spellStart"/>
+      <w:r>
         <w:t>Mininet</w:t>
       </w:r>
       <w:proofErr w:type="spellEnd"/>
       <w:r>
-        <w:rPr>
-          <w:rFonts w:asciiTheme="minorHAnsi" w:eastAsiaTheme="minorEastAsia" w:hAnsiTheme="minorHAnsi" w:cstheme="minorBidi"/>
-          <w:color w:val="auto"/>
-          <w:sz w:val="22"/>
-          <w:szCs w:val="22"/>
-        </w:rPr>
+        <w:t xml:space="preserve"> will be used to create a virtual network composed  by a server and multiple (N) clients</w:t>
+      </w:r>
+      <w:r>
         <w:t>.</w:t>
+      </w:r>
+      <w:r>
+        <w:br/>
+      </w:r>
+      <w:r>
+        <w:br/>
+      </w:r>
+      <w:r>
+        <w:t>Server (h1) can use addresses from a /24 subnet, in our case 7.7.7.</w:t>
+      </w:r>
+      <w:r>
+        <w:t>0</w:t>
+      </w:r>
+      <w:r>
+        <w:t>/24 will be used.</w:t>
+      </w:r>
+      <w:r>
+        <w:br/>
+        <w:t>Each client (h2-hN) will use an addresses took from the 80.80.80.0/24 subnet.</w:t>
+      </w:r>
+      <w:r>
+        <w:br/>
+        <w:t>The Controller will listen for OpenFlow PACKET_IN connections on 127.0.0.1:6653.</w:t>
+      </w:r>
+    </w:p>
+    <w:p>
+      <w:r>
+        <w:t>One OpenFlow switch (s1) will be used to connect all the previous entities. No routing or complex forwarding rules are required because the switch will solve the problem only using L2 Table</w:t>
+      </w:r>
+      <w:r>
+        <w:t xml:space="preserve"> packet switching</w:t>
+      </w:r>
+      <w:r>
+        <w:t>. The only rule to use</w:t>
+      </w:r>
+      <w:r>
+        <w:t xml:space="preserve"> on both server and clients</w:t>
+      </w:r>
+      <w:r>
+        <w:t xml:space="preserve"> is</w:t>
+      </w:r>
+    </w:p>
+    <w:p>
+      <w:r>
+        <w:t>“route add -net 0.0.0.0/32 dev &lt;out interface&gt;”</w:t>
+      </w:r>
+    </w:p>
+    <w:p>
+      <w:r>
+        <w:t>to send all the packet originat</w:t>
+      </w:r>
+      <w:r>
+        <w:t>ed from the emulated device through the interface connected to the switch.</w:t>
+      </w:r>
+      <w:r>
+        <w:t xml:space="preserve"> ARP on the originating packet device will make sure to set the correct destination MAC address.</w:t>
+      </w:r>
+    </w:p>
+    <w:p>
+      <w:r>
+        <w:t>Clients can be regular service users or malicious ones</w:t>
+      </w:r>
+      <w:r>
+        <w:t>:</w:t>
+      </w:r>
+    </w:p>
+    <w:p>
+      <w:pPr>
+        <w:pStyle w:val="Paragrafoelenco"/>
+        <w:numPr>
+          <w:ilvl w:val="0"/>
+          <w:numId w:val="6"/>
+        </w:numPr>
+      </w:pPr>
+      <w:r>
+        <w:t>Bots: will continuously do HTTP requests to a single target, but will not be able to compute any complex forwarding (like CAPTCHA or JavaScript implemented)</w:t>
+      </w:r>
+    </w:p>
+    <w:p>
+      <w:pPr>
+        <w:pStyle w:val="Paragrafoelenco"/>
+        <w:numPr>
+          <w:ilvl w:val="0"/>
+          <w:numId w:val="6"/>
+        </w:numPr>
+      </w:pPr>
+      <w:r>
+        <w:t>Clients: will perform regular HTTP requests and be able to do forwarding</w:t>
+      </w:r>
+    </w:p>
+    <w:p>
+      <w:r>
+        <w:t>Both behaviours will be simulated using two separate scripts. Pseudo-code examples could be:</w:t>
+      </w:r>
+    </w:p>
+    <w:p>
+      <w:pPr>
+        <w:rPr>
+          <w:b/>
+        </w:rPr>
+      </w:pPr>
+      <w:r>
+        <w:rPr>
+          <w:b/>
+        </w:rPr>
+        <w:lastRenderedPageBreak/>
+        <w:t>./start_bot.sh</w:t>
+      </w:r>
+      <w:r>
+        <w:rPr>
+          <w:b/>
+        </w:rPr>
+        <w:t xml:space="preserve"> </w:t>
+      </w:r>
+      <w:proofErr w:type="spellStart"/>
+      <w:r>
+        <w:rPr>
+          <w:b/>
+        </w:rPr>
+        <w:t>serverip</w:t>
+      </w:r>
+      <w:proofErr w:type="spellEnd"/>
+    </w:p>
+    <w:p>
+      <w:r>
+        <w:t>While(true) {</w:t>
+      </w:r>
+    </w:p>
+    <w:p>
+      <w:r>
+        <w:tab/>
+        <w:t>Establish HTTP on server connection using keepalive;</w:t>
+      </w:r>
+      <w:r>
+        <w:t xml:space="preserve"> exits </w:t>
+      </w:r>
+      <w:r>
+        <w:t>when</w:t>
+      </w:r>
+      <w:r>
+        <w:t xml:space="preserve"> connection is closed</w:t>
+      </w:r>
+    </w:p>
+    <w:p>
+      <w:r>
+        <w:t>}</w:t>
+      </w:r>
+    </w:p>
+    <w:p/>
+    <w:p>
+      <w:r>
+        <w:rPr>
+          <w:b/>
+        </w:rPr>
+        <w:t>./start_client.sh</w:t>
+      </w:r>
+      <w:r>
+        <w:rPr>
+          <w:b/>
+        </w:rPr>
+        <w:t xml:space="preserve"> </w:t>
+      </w:r>
+      <w:proofErr w:type="spellStart"/>
+      <w:r>
+        <w:rPr>
+          <w:b/>
+        </w:rPr>
+        <w:t>serverip</w:t>
+      </w:r>
+      <w:proofErr w:type="spellEnd"/>
+      <w:r>
+        <w:rPr>
+          <w:b/>
+        </w:rPr>
+        <w:br/>
+      </w:r>
+      <w:r>
+        <w:br/>
+        <w:t>while(true) {</w:t>
+      </w:r>
+    </w:p>
+    <w:p>
+      <w:r>
+        <w:tab/>
+      </w:r>
+      <w:r>
+        <w:t>Establish HTTP on server connection using keepalive;</w:t>
+      </w:r>
+      <w:r>
+        <w:t xml:space="preserve"> </w:t>
+      </w:r>
+      <w:r>
+        <w:t>exits when connection is closed</w:t>
+      </w:r>
+    </w:p>
+    <w:p>
+      <w:r>
+        <w:tab/>
+      </w:r>
+      <w:proofErr w:type="spellStart"/>
+      <w:r>
+        <w:t>serverip</w:t>
+      </w:r>
+      <w:proofErr w:type="spellEnd"/>
+      <w:r>
+        <w:t xml:space="preserve"> = (if forwarded)  ? </w:t>
+      </w:r>
+      <w:proofErr w:type="spellStart"/>
+      <w:r>
+        <w:t>newaddress</w:t>
+      </w:r>
+      <w:proofErr w:type="spellEnd"/>
+      <w:r>
+        <w:t xml:space="preserve"> : </w:t>
+      </w:r>
+      <w:proofErr w:type="spellStart"/>
+      <w:r>
+        <w:t>serverip</w:t>
+      </w:r>
+      <w:proofErr w:type="spellEnd"/>
+      <w:r>
+        <w:t xml:space="preserve"> ; # user can process forward</w:t>
+      </w:r>
+    </w:p>
+    <w:p>
+      <w:r>
+        <w:tab/>
+        <w:t>sleep 2; # user will generate less traffic than bots</w:t>
+      </w:r>
+    </w:p>
+    <w:p>
+      <w:r>
+        <w:t>}</w:t>
+      </w:r>
+    </w:p>
+    <w:p/>
+    <w:p>
+      <w:r>
+        <w:t xml:space="preserve">As stated on the paper, the forwarding method must be sufficiently complex to not be executed by the bots. However this represents an issue to ./start_client.sh script that is, in reality, a bot itself. To overcome this issue, we can initially simplify the forwarding mechanism to let the script do the forward. However </w:t>
+      </w:r>
+      <w:r>
+        <w:t xml:space="preserve">the ./start_bot.sh will ignore, in good faith, the </w:t>
+      </w:r>
+      <w:r>
+        <w:t xml:space="preserve">simplified </w:t>
+      </w:r>
+      <w:r>
+        <w:t>forwarding directive.</w:t>
+      </w:r>
+      <w:r>
+        <w:br/>
+        <w:t xml:space="preserve">An example of HTTP Page forwarding response could </w:t>
+      </w:r>
+      <w:r>
+        <w:t xml:space="preserve">be </w:t>
+      </w:r>
+      <w:r>
+        <w:t>one not containing an HTML page (we can check if contains &lt;html&gt; or not)</w:t>
+      </w:r>
+      <w:r>
+        <w:t xml:space="preserve"> but containing the address to forward. This is just for a testing purpose and can be subjected to changes due to</w:t>
+      </w:r>
+      <w:r>
+        <w:t xml:space="preserve"> </w:t>
+      </w:r>
+      <w:r>
+        <w:t>chosen</w:t>
+      </w:r>
+      <w:r>
+        <w:t xml:space="preserve"> web server impl</w:t>
+      </w:r>
+      <w:r>
+        <w:t>eme</w:t>
+      </w:r>
+      <w:r>
+        <w:t>ntation.</w:t>
+      </w:r>
+    </w:p>
+    <w:p>
+      <w:pPr>
+        <w:pStyle w:val="Titolo3"/>
+      </w:pPr>
+      <w:r>
+        <w:t xml:space="preserve">Checking the correct behaviour for </w:t>
+      </w:r>
+      <w:r>
+        <w:t xml:space="preserve">OpenFlow </w:t>
+      </w:r>
+      <w:r>
+        <w:t>rule</w:t>
+      </w:r>
+      <w:r>
+        <w:t>s</w:t>
+      </w:r>
+      <w:r>
+        <w:t>:</w:t>
+      </w:r>
+    </w:p>
+    <w:p>
+      <w:proofErr w:type="spellStart"/>
+      <w:r>
+        <w:t>mininet</w:t>
+      </w:r>
+      <w:proofErr w:type="spellEnd"/>
+      <w:r>
+        <w:t xml:space="preserve">&gt; </w:t>
+      </w:r>
+      <w:proofErr w:type="spellStart"/>
+      <w:r>
+        <w:t>dpctl</w:t>
+      </w:r>
+      <w:proofErr w:type="spellEnd"/>
+      <w:r>
+        <w:t xml:space="preserve"> dump-flows</w:t>
+      </w:r>
+      <w:r>
+        <w:br/>
+      </w:r>
+      <w:r>
+        <w:t xml:space="preserve">This </w:t>
+      </w:r>
+      <w:bookmarkStart w:id="0" w:name="_GoBack"/>
+      <w:bookmarkEnd w:id="0"/>
+      <w:r>
+        <w:t>command can be used to dump all the switch flow entries.</w:t>
       </w:r>
     </w:p>
     <w:p>
@@ -712,9 +1131,6 @@
       <w:r>
         <w:t>Demo to show how the module works.</w:t>
       </w:r>
-      <w:r>
-        <w:br w:type="page"/>
-      </w:r>
     </w:p>
     <w:p/>
     <w:p/>
@@ -751,14 +1167,12 @@
           <w:lang w:val="it-IT"/>
         </w:rPr>
       </w:pPr>
-      <w:proofErr w:type="gramStart"/>
       <w:r>
         <w:rPr>
           <w:lang w:val="it-IT"/>
         </w:rPr>
         <w:t>come ?</w:t>
       </w:r>
-      <w:proofErr w:type="gramEnd"/>
       <w:r>
         <w:rPr>
           <w:lang w:val="it-IT"/>
@@ -833,6 +1247,7 @@
           <w:strike/>
           <w:lang w:val="it-IT"/>
         </w:rPr>
+        <w:lastRenderedPageBreak/>
         <w:t xml:space="preserve">Soglia </w:t>
       </w:r>
       <w:r>
@@ -1026,23 +1441,7 @@
           <w:strike/>
           <w:lang w:val="it-IT"/>
         </w:rPr>
-        <w:t xml:space="preserve">inserire un </w:t>
-      </w:r>
-      <w:proofErr w:type="gramStart"/>
-      <w:r>
-        <w:rPr>
-          <w:strike/>
-          <w:lang w:val="it-IT"/>
-        </w:rPr>
-        <w:t>equivalente ,</w:t>
-      </w:r>
-      <w:proofErr w:type="gramEnd"/>
-      <w:r>
-        <w:rPr>
-          <w:strike/>
-          <w:lang w:val="it-IT"/>
-        </w:rPr>
-        <w:t xml:space="preserve"> ma anche questo se c’è tempo.</w:t>
+        <w:t>inserire un equivalente , ma anche questo se c’è tempo.</w:t>
       </w:r>
     </w:p>
     <w:bookmarkEnd w:id="1"/>
@@ -1217,7 +1616,23 @@
           <w:strike/>
           <w:lang w:val="it-IT"/>
         </w:rPr>
-        <w:t xml:space="preserve"> table: due </w:t>
+        <w:t xml:space="preserve"> </w:t>
+      </w:r>
+      <w:proofErr w:type="spellStart"/>
+      <w:r>
+        <w:rPr>
+          <w:strike/>
+          <w:lang w:val="it-IT"/>
+        </w:rPr>
+        <w:t>table</w:t>
+      </w:r>
+      <w:proofErr w:type="spellEnd"/>
+      <w:r>
+        <w:rPr>
+          <w:strike/>
+          <w:lang w:val="it-IT"/>
+        </w:rPr>
+        <w:t xml:space="preserve">: due </w:t>
       </w:r>
       <w:proofErr w:type="spellStart"/>
       <w:r>
@@ -1712,6 +2127,7 @@
         <w:rPr>
           <w:lang w:val="it-IT"/>
         </w:rPr>
+        <w:lastRenderedPageBreak/>
         <w:t xml:space="preserve">Modo per tenere traccia del numero di connessioni avute -&gt; hash table </w:t>
       </w:r>
     </w:p>
@@ -1844,7 +2260,6 @@
         <w:t xml:space="preserve"> </w:t>
       </w:r>
       <w:proofErr w:type="spellStart"/>
-      <w:proofErr w:type="gramStart"/>
       <w:r>
         <w:rPr>
           <w:lang w:val="it-IT"/>
@@ -1856,14 +2271,7 @@
         <w:rPr>
           <w:lang w:val="it-IT"/>
         </w:rPr>
-        <w:t>,  se</w:t>
-      </w:r>
-      <w:proofErr w:type="gramEnd"/>
-      <w:r>
-        <w:rPr>
-          <w:lang w:val="it-IT"/>
-        </w:rPr>
-        <w:t xml:space="preserve"> ho su una porta un </w:t>
+        <w:t xml:space="preserve">,  se ho su una porta un </w:t>
       </w:r>
       <w:proofErr w:type="spellStart"/>
       <w:r>
@@ -2278,6 +2686,119 @@
     </w:lvl>
   </w:abstractNum>
   <w:abstractNum w:abstractNumId="3" w15:restartNumberingAfterBreak="0">
+    <w:nsid w:val="4F2470D0"/>
+    <w:multiLevelType w:val="hybridMultilevel"/>
+    <w:tmpl w:val="65BC7036"/>
+    <w:lvl w:ilvl="0" w:tplc="04100001">
+      <w:start w:val="1"/>
+      <w:numFmt w:val="bullet"/>
+      <w:lvlText w:val=""/>
+      <w:lvlJc w:val="left"/>
+      <w:pPr>
+        <w:ind w:left="720" w:hanging="360"/>
+      </w:pPr>
+      <w:rPr>
+        <w:rFonts w:ascii="Symbol" w:hAnsi="Symbol" w:hint="default"/>
+      </w:rPr>
+    </w:lvl>
+    <w:lvl w:ilvl="1" w:tplc="04100003" w:tentative="1">
+      <w:start w:val="1"/>
+      <w:numFmt w:val="bullet"/>
+      <w:lvlText w:val="o"/>
+      <w:lvlJc w:val="left"/>
+      <w:pPr>
+        <w:ind w:left="1440" w:hanging="360"/>
+      </w:pPr>
+      <w:rPr>
+        <w:rFonts w:ascii="Courier New" w:hAnsi="Courier New" w:cs="Courier New" w:hint="default"/>
+      </w:rPr>
+    </w:lvl>
+    <w:lvl w:ilvl="2" w:tplc="04100005" w:tentative="1">
+      <w:start w:val="1"/>
+      <w:numFmt w:val="bullet"/>
+      <w:lvlText w:val=""/>
+      <w:lvlJc w:val="left"/>
+      <w:pPr>
+        <w:ind w:left="2160" w:hanging="360"/>
+      </w:pPr>
+      <w:rPr>
+        <w:rFonts w:ascii="Wingdings" w:hAnsi="Wingdings" w:hint="default"/>
+      </w:rPr>
+    </w:lvl>
+    <w:lvl w:ilvl="3" w:tplc="04100001" w:tentative="1">
+      <w:start w:val="1"/>
+      <w:numFmt w:val="bullet"/>
+      <w:lvlText w:val=""/>
+      <w:lvlJc w:val="left"/>
+      <w:pPr>
+        <w:ind w:left="2880" w:hanging="360"/>
+      </w:pPr>
+      <w:rPr>
+        <w:rFonts w:ascii="Symbol" w:hAnsi="Symbol" w:hint="default"/>
+      </w:rPr>
+    </w:lvl>
+    <w:lvl w:ilvl="4" w:tplc="04100003" w:tentative="1">
+      <w:start w:val="1"/>
+      <w:numFmt w:val="bullet"/>
+      <w:lvlText w:val="o"/>
+      <w:lvlJc w:val="left"/>
+      <w:pPr>
+        <w:ind w:left="3600" w:hanging="360"/>
+      </w:pPr>
+      <w:rPr>
+        <w:rFonts w:ascii="Courier New" w:hAnsi="Courier New" w:cs="Courier New" w:hint="default"/>
+      </w:rPr>
+    </w:lvl>
+    <w:lvl w:ilvl="5" w:tplc="04100005" w:tentative="1">
+      <w:start w:val="1"/>
+      <w:numFmt w:val="bullet"/>
+      <w:lvlText w:val=""/>
+      <w:lvlJc w:val="left"/>
+      <w:pPr>
+        <w:ind w:left="4320" w:hanging="360"/>
+      </w:pPr>
+      <w:rPr>
+        <w:rFonts w:ascii="Wingdings" w:hAnsi="Wingdings" w:hint="default"/>
+      </w:rPr>
+    </w:lvl>
+    <w:lvl w:ilvl="6" w:tplc="04100001" w:tentative="1">
+      <w:start w:val="1"/>
+      <w:numFmt w:val="bullet"/>
+      <w:lvlText w:val=""/>
+      <w:lvlJc w:val="left"/>
+      <w:pPr>
+        <w:ind w:left="5040" w:hanging="360"/>
+      </w:pPr>
+      <w:rPr>
+        <w:rFonts w:ascii="Symbol" w:hAnsi="Symbol" w:hint="default"/>
+      </w:rPr>
+    </w:lvl>
+    <w:lvl w:ilvl="7" w:tplc="04100003" w:tentative="1">
+      <w:start w:val="1"/>
+      <w:numFmt w:val="bullet"/>
+      <w:lvlText w:val="o"/>
+      <w:lvlJc w:val="left"/>
+      <w:pPr>
+        <w:ind w:left="5760" w:hanging="360"/>
+      </w:pPr>
+      <w:rPr>
+        <w:rFonts w:ascii="Courier New" w:hAnsi="Courier New" w:cs="Courier New" w:hint="default"/>
+      </w:rPr>
+    </w:lvl>
+    <w:lvl w:ilvl="8" w:tplc="04100005" w:tentative="1">
+      <w:start w:val="1"/>
+      <w:numFmt w:val="bullet"/>
+      <w:lvlText w:val=""/>
+      <w:lvlJc w:val="left"/>
+      <w:pPr>
+        <w:ind w:left="6480" w:hanging="360"/>
+      </w:pPr>
+      <w:rPr>
+        <w:rFonts w:ascii="Wingdings" w:hAnsi="Wingdings" w:hint="default"/>
+      </w:rPr>
+    </w:lvl>
+  </w:abstractNum>
+  <w:abstractNum w:abstractNumId="4" w15:restartNumberingAfterBreak="0">
     <w:nsid w:val="76E920FD"/>
     <w:multiLevelType w:val="hybridMultilevel"/>
     <w:tmpl w:val="92A43DE8"/>
@@ -2390,7 +2911,7 @@
       </w:rPr>
     </w:lvl>
   </w:abstractNum>
-  <w:abstractNum w:abstractNumId="4" w15:restartNumberingAfterBreak="0">
+  <w:abstractNum w:abstractNumId="5" w15:restartNumberingAfterBreak="0">
     <w:nsid w:val="7DD52FD6"/>
     <w:multiLevelType w:val="hybridMultilevel"/>
     <w:tmpl w:val="B952ECCC"/>
@@ -2510,12 +3031,15 @@
     <w:abstractNumId w:val="2"/>
   </w:num>
   <w:num w:numId="3">
-    <w:abstractNumId w:val="4"/>
+    <w:abstractNumId w:val="5"/>
   </w:num>
   <w:num w:numId="4">
     <w:abstractNumId w:val="0"/>
   </w:num>
   <w:num w:numId="5">
+    <w:abstractNumId w:val="4"/>
+  </w:num>
+  <w:num w:numId="6">
     <w:abstractNumId w:val="3"/>
   </w:num>
 </w:numbering>
@@ -2969,7 +3493,6 @@
     <w:next w:val="Normale"/>
     <w:link w:val="Titolo3Carattere"/>
     <w:uiPriority w:val="9"/>
-    <w:semiHidden/>
     <w:unhideWhenUsed/>
     <w:qFormat/>
     <w:rsid w:val="00C74A5C"/>
@@ -3129,7 +3652,6 @@
   <w:style w:type="character" w:default="1" w:styleId="Carpredefinitoparagrafo">
     <w:name w:val="Default Paragraph Font"/>
     <w:uiPriority w:val="1"/>
-    <w:semiHidden/>
     <w:unhideWhenUsed/>
   </w:style>
   <w:style w:type="table" w:default="1" w:styleId="Tabellanormale">
@@ -3230,7 +3752,6 @@
     <w:basedOn w:val="Carpredefinitoparagrafo"/>
     <w:link w:val="Titolo3"/>
     <w:uiPriority w:val="9"/>
-    <w:semiHidden/>
     <w:rsid w:val="00C74A5C"/>
     <w:rPr>
       <w:rFonts w:asciiTheme="majorHAnsi" w:eastAsiaTheme="majorEastAsia" w:hAnsiTheme="majorHAnsi" w:cstheme="majorBidi"/>
@@ -3856,7 +4377,7 @@
 </file>
 
 <file path=customXml/itemProps1.xml><?xml version="1.0" encoding="utf-8"?>
-<ds:datastoreItem xmlns:ds="http://schemas.openxmlformats.org/officeDocument/2006/customXml" ds:itemID="{1920F42D-D3F8-4D78-8F5F-BED7B4F79BFC}">
+<ds:datastoreItem xmlns:ds="http://schemas.openxmlformats.org/officeDocument/2006/customXml" ds:itemID="{782D15D7-A720-4B17-8D78-71DC3F008F27}">
   <ds:schemaRefs>
     <ds:schemaRef ds:uri="http://schemas.openxmlformats.org/officeDocument/2006/bibliography"/>
   </ds:schemaRefs>

</xml_diff>